<commit_message>
Progress of the Game
</commit_message>
<xml_diff>
--- a/ProgressofGame-Description/Description.docx
+++ b/ProgressofGame-Description/Description.docx
@@ -238,37 +238,67 @@
       </w:r>
       <w:proofErr w:type="spellEnd"/>
       <w:r>
-        <w:t>. To develop the game, we used Unity as our game development pl</w:t>
+        <w:t>. To develop the game, we used Unity as our game development platform including a game engine and with the use of APIs to build the Game.</w:t>
+      </w:r>
+      <w:r>
+        <w:t xml:space="preserve"> The Gameplay is simple, like in the game two cars,</w:t>
+      </w:r>
+      <w:r>
+        <w:t xml:space="preserve"> first,</w:t>
+      </w:r>
+      <w:r>
+        <w:t xml:space="preserve"> you will control the monkey and the rabbit as the same time. </w:t>
+      </w:r>
+      <w:r>
+        <w:t>Second, you should collect all their food, t</w:t>
+      </w:r>
+      <w:r>
+        <w:t xml:space="preserve">he rabbit eats carrots and the turtle eats small fishes. </w:t>
+      </w:r>
+      <w:r>
+        <w:t>As they eat their food, they became more faster. But beware, you should avoid the crates!</w:t>
+      </w:r>
+    </w:p>
+    <w:p>
+      <w:r>
+        <w:t>As for the division of</w:t>
+      </w:r>
+      <w:r>
+        <w:t xml:space="preserve"> the</w:t>
+      </w:r>
+      <w:r>
+        <w:t xml:space="preserve"> tasks, the pair decided to divide the tasks into </w:t>
+      </w:r>
+      <w:r>
+        <w:t>two. Graphics and Scripts. And a</w:t>
+      </w:r>
+      <w:r>
+        <w:t>s for the</w:t>
+      </w:r>
+      <w:r>
+        <w:t xml:space="preserve"> chosen game platform</w:t>
+      </w:r>
+      <w:r>
+        <w:t xml:space="preserve"> the pair work as one. For the graphics, designs and animations it was assigned to Genevie Galang and the Scripts was assigned to </w:t>
+      </w:r>
+      <w:proofErr w:type="spellStart"/>
+      <w:r>
+        <w:t>Joviel</w:t>
+      </w:r>
+      <w:proofErr w:type="spellEnd"/>
+      <w:r>
+        <w:t xml:space="preserve"> </w:t>
+      </w:r>
+      <w:proofErr w:type="spellStart"/>
+      <w:r>
+        <w:t>Armario</w:t>
+      </w:r>
+      <w:proofErr w:type="spellEnd"/>
+      <w:r>
+        <w:t xml:space="preserve">. </w:t>
       </w:r>
       <w:bookmarkStart w:id="0" w:name="_GoBack"/>
       <w:bookmarkEnd w:id="0"/>
-      <w:r>
-        <w:t>atform including a game engine and with the use of APIs to build the Game.</w:t>
-      </w:r>
-      <w:r>
-        <w:t xml:space="preserve"> The Gameplay is simple, like in the game two cars, you will control the monkey and the rabbit as the same time. You should collect their food. The rabbit eats carrots and the turtle eats small fishes. </w:t>
-      </w:r>
-    </w:p>
-    <w:p>
-      <w:r>
-        <w:t xml:space="preserve">As for the division of tasks, the pair decided to divide the tasks into two. Graphics and Scripts. And As for the Unity the pair work as one. For the graphics, designs and animations it was assigned to Genevie Galang and the Scripts was assigned to </w:t>
-      </w:r>
-      <w:proofErr w:type="spellStart"/>
-      <w:r>
-        <w:t>Joviel</w:t>
-      </w:r>
-      <w:proofErr w:type="spellEnd"/>
-      <w:r>
-        <w:t xml:space="preserve"> </w:t>
-      </w:r>
-      <w:proofErr w:type="spellStart"/>
-      <w:r>
-        <w:t>Armario</w:t>
-      </w:r>
-      <w:proofErr w:type="spellEnd"/>
-      <w:r>
-        <w:t xml:space="preserve">. </w:t>
-      </w:r>
     </w:p>
     <w:sectPr>
       <w:pgSz w:w="12240" w:h="15840"/>

</xml_diff>